<commit_message>
prep files for submission
</commit_message>
<xml_diff>
--- a/submission/response_to_reviewers.docx
+++ b/submission/response_to_reviewers.docx
@@ -1143,7 +1143,29 @@
           <w:szCs w:val="24"/>
           <w:lang w:val="en-US"/>
         </w:rPr>
-        <w:t>The C. Difficile strain was selected based on previous models. Engineering a strain to produce GFP could affect C. difficile colonization and metabolism, changing its interactions with the communit</w:t>
+        <w:t xml:space="preserve">The C. </w:t>
+      </w:r>
+      <w:r>
+        <w:rPr>
+          <w:rFonts w:ascii="Times New Roman" w:eastAsia="Times New Roman" w:hAnsi="Times New Roman" w:cs="Times New Roman"/>
+          <w:i/>
+          <w:iCs/>
+          <w:sz w:val="24"/>
+          <w:szCs w:val="24"/>
+          <w:lang w:val="en-US"/>
+        </w:rPr>
+        <w:t>d</w:t>
+      </w:r>
+      <w:r>
+        <w:rPr>
+          <w:rFonts w:ascii="Times New Roman" w:eastAsia="Times New Roman" w:hAnsi="Times New Roman" w:cs="Times New Roman"/>
+          <w:i/>
+          <w:iCs/>
+          <w:sz w:val="24"/>
+          <w:szCs w:val="24"/>
+          <w:lang w:val="en-US"/>
+        </w:rPr>
+        <w:t>ifficile strain was selected based on previous models. Engineering a strain to produce GFP could affect C. difficile colonization and metabolism, changing its interactions with the communit</w:t>
       </w:r>
       <w:r>
         <w:rPr>
@@ -5381,18 +5403,7 @@
           <w:szCs w:val="24"/>
           <w:lang w:val="en-US"/>
         </w:rPr>
-        <w:t>(Lines 43, 60, 66, 75, 124, 126, 210, 221, 223, 258, 260, 301, 306, 312).</w:t>
-      </w:r>
-      <w:r>
-        <w:rPr>
-          <w:rFonts w:ascii="Times New Roman" w:eastAsia="Times New Roman" w:hAnsi="Times New Roman" w:cs="Times New Roman"/>
-          <w:i/>
-          <w:iCs/>
-          <w:sz w:val="24"/>
-          <w:szCs w:val="24"/>
-          <w:lang w:val="en-US"/>
-        </w:rPr>
-        <w:t xml:space="preserve"> </w:t>
+        <w:t xml:space="preserve">(Lines 43, 60, 66, 75, 124, 126, 210, 221, 223, 258, 260, 301, 306, 312). </w:t>
       </w:r>
       <w:r>
         <w:rPr>
@@ -5564,141 +5575,7 @@
           <w:szCs w:val="24"/>
           <w:lang w:val="en-US"/>
         </w:rPr>
-        <w:t xml:space="preserve">To reduce the risk of low abundant taxa affecting </w:t>
-      </w:r>
-      <w:r>
-        <w:rPr>
-          <w:rFonts w:ascii="Times New Roman" w:eastAsia="Times New Roman" w:hAnsi="Times New Roman" w:cs="Times New Roman"/>
-          <w:i/>
-          <w:iCs/>
-          <w:sz w:val="24"/>
-          <w:szCs w:val="24"/>
-          <w:lang w:val="en-US"/>
-        </w:rPr>
-        <w:t>statistical tests</w:t>
-      </w:r>
-      <w:r>
-        <w:rPr>
-          <w:rFonts w:ascii="Times New Roman" w:eastAsia="Times New Roman" w:hAnsi="Times New Roman" w:cs="Times New Roman"/>
-          <w:i/>
-          <w:iCs/>
-          <w:sz w:val="24"/>
-          <w:szCs w:val="24"/>
-          <w:lang w:val="en-US"/>
-        </w:rPr>
-        <w:t xml:space="preserve">, the </w:t>
-      </w:r>
-      <w:proofErr w:type="spellStart"/>
-      <w:r>
-        <w:rPr>
-          <w:rFonts w:ascii="Times New Roman" w:eastAsia="Times New Roman" w:hAnsi="Times New Roman" w:cs="Times New Roman"/>
-          <w:i/>
-          <w:iCs/>
-          <w:sz w:val="24"/>
-          <w:szCs w:val="24"/>
-          <w:lang w:val="en-US"/>
-        </w:rPr>
-        <w:t>rarification</w:t>
-      </w:r>
-      <w:proofErr w:type="spellEnd"/>
-      <w:r>
-        <w:rPr>
-          <w:rFonts w:ascii="Times New Roman" w:eastAsia="Times New Roman" w:hAnsi="Times New Roman" w:cs="Times New Roman"/>
-          <w:i/>
-          <w:iCs/>
-          <w:sz w:val="24"/>
-          <w:szCs w:val="24"/>
-          <w:lang w:val="en-US"/>
-        </w:rPr>
-        <w:t xml:space="preserve"> performed sub</w:t>
-      </w:r>
-      <w:r>
-        <w:rPr>
-          <w:rFonts w:ascii="Times New Roman" w:eastAsia="Times New Roman" w:hAnsi="Times New Roman" w:cs="Times New Roman"/>
-          <w:i/>
-          <w:iCs/>
-          <w:sz w:val="24"/>
-          <w:szCs w:val="24"/>
-          <w:lang w:val="en-US"/>
-        </w:rPr>
-        <w:t>-</w:t>
-      </w:r>
-      <w:r>
-        <w:rPr>
-          <w:rFonts w:ascii="Times New Roman" w:eastAsia="Times New Roman" w:hAnsi="Times New Roman" w:cs="Times New Roman"/>
-          <w:i/>
-          <w:iCs/>
-          <w:sz w:val="24"/>
-          <w:szCs w:val="24"/>
-          <w:lang w:val="en-US"/>
-        </w:rPr>
-        <w:t>samples the data 1000 times and averages those 1000 sub-samplings. We have clarified this in our methods. “</w:t>
-      </w:r>
-      <w:r>
-        <w:rPr>
-          <w:rFonts w:ascii="Times New Roman" w:eastAsia="Times New Roman" w:hAnsi="Times New Roman" w:cs="Times New Roman"/>
-          <w:i/>
-          <w:iCs/>
-          <w:sz w:val="24"/>
-          <w:szCs w:val="24"/>
-          <w:lang w:val="en-US"/>
-        </w:rPr>
-        <w:t>We averaged 1000 sub-samples of 2,480 sequences per sample, or rarified,  to limit uneven sampling biases.</w:t>
-      </w:r>
-      <w:r>
-        <w:rPr>
-          <w:rFonts w:ascii="Times New Roman" w:eastAsia="Times New Roman" w:hAnsi="Times New Roman" w:cs="Times New Roman"/>
-          <w:i/>
-          <w:iCs/>
-          <w:sz w:val="24"/>
-          <w:szCs w:val="24"/>
-          <w:lang w:val="en-US"/>
-        </w:rPr>
-        <w:t>”</w:t>
-      </w:r>
-      <w:r>
-        <w:rPr>
-          <w:rFonts w:ascii="Times New Roman" w:eastAsia="Times New Roman" w:hAnsi="Times New Roman" w:cs="Times New Roman"/>
-          <w:i/>
-          <w:iCs/>
-          <w:sz w:val="24"/>
-          <w:szCs w:val="24"/>
-          <w:lang w:val="en-US"/>
-        </w:rPr>
-        <w:t xml:space="preserve"> </w:t>
-      </w:r>
-      <w:r>
-        <w:rPr>
-          <w:rFonts w:ascii="Times New Roman" w:eastAsia="Times New Roman" w:hAnsi="Times New Roman" w:cs="Times New Roman"/>
-          <w:i/>
-          <w:iCs/>
-          <w:sz w:val="24"/>
-          <w:szCs w:val="24"/>
-          <w:lang w:val="en-US"/>
-        </w:rPr>
-        <w:t xml:space="preserve">(Lines </w:t>
-      </w:r>
-      <w:r>
-        <w:rPr>
-          <w:rFonts w:ascii="Times New Roman" w:eastAsia="Times New Roman" w:hAnsi="Times New Roman" w:cs="Times New Roman"/>
-          <w:i/>
-          <w:iCs/>
-          <w:sz w:val="24"/>
-          <w:szCs w:val="24"/>
-          <w:lang w:val="en-US"/>
-        </w:rPr>
-        <w:t>381-382</w:t>
-      </w:r>
-      <w:r>
-        <w:rPr>
-          <w:rFonts w:ascii="Times New Roman" w:eastAsia="Times New Roman" w:hAnsi="Times New Roman" w:cs="Times New Roman"/>
-          <w:i/>
-          <w:iCs/>
-          <w:sz w:val="24"/>
-          <w:szCs w:val="24"/>
-          <w:lang w:val="en-US"/>
-        </w:rPr>
-        <w:t>)</w:t>
+        <w:t>While the rarefaction depth will impact the limit of detection for rare taxa and possibly limit the sensitivity to see differences, it will not introduce false positives. We have successfully used similar (and lower limits of detection) in previous studies without any ill effects. There is a tradeoff between the number of sequences per sample and the number of samples used in a study. We opted for more samples. Regardless, the Good's coverage of sampling depth for the samples in this study were all above 95%, which is more than adequate for the goals of this study.</w:t>
       </w:r>
     </w:p>
     <w:p>
@@ -5706,22 +5583,36 @@
         <w:spacing w:after="240"/>
         <w:rPr>
           <w:rFonts w:ascii="Times New Roman" w:eastAsia="Times New Roman" w:hAnsi="Times New Roman" w:cs="Times New Roman"/>
-          <w:b/>
-          <w:bCs/>
+          <w:i/>
+          <w:iCs/>
           <w:sz w:val="24"/>
           <w:szCs w:val="24"/>
           <w:lang w:val="en-US"/>
         </w:rPr>
       </w:pPr>
-      <w:r>
-        <w:rPr>
-          <w:rFonts w:ascii="Times New Roman" w:eastAsia="Times New Roman" w:hAnsi="Times New Roman" w:cs="Times New Roman"/>
-          <w:b/>
-          <w:bCs/>
-          <w:sz w:val="24"/>
-          <w:szCs w:val="24"/>
-          <w:lang w:val="en-US"/>
-        </w:rPr>
+    </w:p>
+    <w:p>
+      <w:pPr>
+        <w:spacing w:after="240"/>
+        <w:rPr>
+          <w:rFonts w:ascii="Times New Roman" w:eastAsia="Times New Roman" w:hAnsi="Times New Roman" w:cs="Times New Roman"/>
+          <w:b/>
+          <w:bCs/>
+          <w:sz w:val="24"/>
+          <w:szCs w:val="24"/>
+          <w:lang w:val="en-US"/>
+        </w:rPr>
+      </w:pPr>
+      <w:r>
+        <w:rPr>
+          <w:rFonts w:ascii="Times New Roman" w:eastAsia="Times New Roman" w:hAnsi="Times New Roman" w:cs="Times New Roman"/>
+          <w:b/>
+          <w:bCs/>
+          <w:sz w:val="24"/>
+          <w:szCs w:val="24"/>
+          <w:lang w:val="en-US"/>
+        </w:rPr>
+        <w:lastRenderedPageBreak/>
         <w:br/>
       </w:r>
       <w:r>
@@ -5756,19 +5647,7 @@
           <w:lang w:val="en-US"/>
         </w:rPr>
         <w:br/>
-        <w:t xml:space="preserve">Mice in a cage do coprophagy and transmit C. diff among themselves. How important is it </w:t>
-      </w:r>
-      <w:r>
-        <w:rPr>
-          <w:rFonts w:ascii="Times New Roman" w:eastAsia="Times New Roman" w:hAnsi="Times New Roman" w:cs="Times New Roman"/>
-          <w:b/>
-          <w:bCs/>
-          <w:sz w:val="24"/>
-          <w:szCs w:val="24"/>
-          <w:lang w:val="en-US"/>
-        </w:rPr>
-        <w:lastRenderedPageBreak/>
-        <w:t xml:space="preserve">to make sure that the detected </w:t>
+        <w:t xml:space="preserve">Mice in a cage do coprophagy and transmit C. diff among themselves. How important is it to make sure that the detected </w:t>
       </w:r>
       <w:proofErr w:type="spellStart"/>
       <w:r>
@@ -6026,7 +5905,29 @@
           <w:szCs w:val="24"/>
           <w:lang w:val="en-US"/>
         </w:rPr>
-        <w:t>Furthermore,</w:t>
+        <w:t xml:space="preserve">Furthermore, </w:t>
+      </w:r>
+      <w:r>
+        <w:rPr>
+          <w:rFonts w:ascii="Times New Roman" w:eastAsia="Times New Roman" w:hAnsi="Times New Roman" w:cs="Times New Roman"/>
+          <w:i/>
+          <w:iCs/>
+          <w:sz w:val="24"/>
+          <w:szCs w:val="24"/>
+          <w:lang w:val="en-US"/>
+        </w:rPr>
+        <w:t xml:space="preserve">mice that </w:t>
+      </w:r>
+      <w:r>
+        <w:rPr>
+          <w:rFonts w:ascii="Times New Roman" w:eastAsia="Times New Roman" w:hAnsi="Times New Roman" w:cs="Times New Roman"/>
+          <w:i/>
+          <w:iCs/>
+          <w:sz w:val="24"/>
+          <w:szCs w:val="24"/>
+          <w:lang w:val="en-US"/>
+        </w:rPr>
+        <w:t>cleared the colonization but remained co-housed with other colonized mice</w:t>
       </w:r>
       <w:r>
         <w:rPr>
@@ -6048,51 +5949,7 @@
           <w:szCs w:val="24"/>
           <w:lang w:val="en-US"/>
         </w:rPr>
-        <w:t xml:space="preserve">mice that </w:t>
-      </w:r>
-      <w:r>
-        <w:rPr>
-          <w:rFonts w:ascii="Times New Roman" w:eastAsia="Times New Roman" w:hAnsi="Times New Roman" w:cs="Times New Roman"/>
-          <w:i/>
-          <w:iCs/>
-          <w:sz w:val="24"/>
-          <w:szCs w:val="24"/>
-          <w:lang w:val="en-US"/>
-        </w:rPr>
-        <w:t>cleared the colonization but remained co-housed with other colonized mice</w:t>
-      </w:r>
-      <w:r>
-        <w:rPr>
-          <w:rFonts w:ascii="Times New Roman" w:eastAsia="Times New Roman" w:hAnsi="Times New Roman" w:cs="Times New Roman"/>
-          <w:i/>
-          <w:iCs/>
-          <w:sz w:val="24"/>
-          <w:szCs w:val="24"/>
-          <w:lang w:val="en-US"/>
-        </w:rPr>
-        <w:t xml:space="preserve"> </w:t>
-      </w:r>
-      <w:r>
-        <w:rPr>
-          <w:rFonts w:ascii="Times New Roman" w:eastAsia="Times New Roman" w:hAnsi="Times New Roman" w:cs="Times New Roman"/>
-          <w:i/>
-          <w:iCs/>
-          <w:sz w:val="24"/>
-          <w:szCs w:val="24"/>
-          <w:lang w:val="en-US"/>
-        </w:rPr>
-        <w:t xml:space="preserve">remained uncolonized. </w:t>
-      </w:r>
-      <w:r>
-        <w:rPr>
-          <w:rFonts w:ascii="Times New Roman" w:eastAsia="Times New Roman" w:hAnsi="Times New Roman" w:cs="Times New Roman"/>
-          <w:i/>
-          <w:iCs/>
-          <w:sz w:val="24"/>
-          <w:szCs w:val="24"/>
-          <w:lang w:val="en-US"/>
-        </w:rPr>
-        <w:t xml:space="preserve">This supports that the gut community is recovering colonization resistance and prevents C. difficile spores </w:t>
+        <w:t xml:space="preserve">remained uncolonized. This supports that the gut community is recovering colonization resistance and prevents C. difficile spores </w:t>
       </w:r>
       <w:r>
         <w:rPr>

</xml_diff>